<commit_message>
report updated, pdf file for report added
</commit_message>
<xml_diff>
--- a/Report.docx
+++ b/Report.docx
@@ -758,7 +758,13 @@
     <w:sdt>
       <w:sdtPr>
         <w:rPr>
-          <w:rtl/>
+          <w:rFonts w:asciiTheme="minorHAnsi" w:eastAsiaTheme="minorHAnsi" w:hAnsiTheme="minorHAnsi" w:cstheme="minorBidi"/>
+          <w:color w:val="auto"/>
+          <w:kern w:val="2"/>
+          <w:sz w:val="22"/>
+          <w:szCs w:val="22"/>
+          <w:rtl/>
+          <w14:ligatures w14:val="standardContextual"/>
         </w:rPr>
         <w:id w:val="-1576193116"/>
         <w:docPartObj>
@@ -768,15 +774,9 @@
       </w:sdtPr>
       <w:sdtEndPr>
         <w:rPr>
-          <w:rFonts w:asciiTheme="minorHAnsi" w:eastAsiaTheme="minorHAnsi" w:hAnsiTheme="minorHAnsi" w:cstheme="minorBidi"/>
           <w:b/>
           <w:bCs/>
           <w:noProof/>
-          <w:color w:val="auto"/>
-          <w:kern w:val="2"/>
-          <w:sz w:val="22"/>
-          <w:szCs w:val="22"/>
-          <w14:ligatures w14:val="standardContextual"/>
         </w:rPr>
       </w:sdtEndPr>
       <w:sdtContent>
@@ -1227,7 +1227,6 @@
       <w:pPr>
         <w:bidi/>
         <w:rPr>
-          <w:rFonts w:hint="cs"/>
           <w:rtl/>
           <w:lang w:bidi="fa-IR"/>
         </w:rPr>
@@ -1237,7 +1236,6 @@
       <w:pPr>
         <w:bidi/>
         <w:rPr>
-          <w:rFonts w:hint="cs"/>
           <w:rtl/>
         </w:rPr>
       </w:pPr>
@@ -1280,7 +1278,6 @@
       <w:pPr>
         <w:bidi/>
         <w:rPr>
-          <w:rFonts w:hint="cs"/>
           <w:rtl/>
           <w:lang w:bidi="fa-IR"/>
         </w:rPr>
@@ -1354,7 +1351,6 @@
       <w:pPr>
         <w:bidi/>
         <w:rPr>
-          <w:rFonts w:hint="cs"/>
           <w:rtl/>
           <w:lang w:bidi="fa-IR"/>
         </w:rPr>
@@ -1395,7 +1391,6 @@
       <w:pPr>
         <w:bidi/>
         <w:rPr>
-          <w:rFonts w:hint="cs"/>
           <w:rtl/>
           <w:lang w:bidi="fa-IR"/>
         </w:rPr>
@@ -1478,13 +1473,79 @@
           <w:lang w:bidi="fa-IR"/>
         </w:rPr>
       </w:pPr>
+      <w:r>
+        <w:rPr>
+          <w:rFonts w:hint="cs"/>
+          <w:rtl/>
+          <w:lang w:bidi="fa-IR"/>
+        </w:rPr>
+        <w:t>ساخت بخش دوره ها(</w:t>
+      </w:r>
+      <w:r>
+        <w:rPr>
+          <w:lang w:bidi="fa-IR"/>
+        </w:rPr>
+        <w:t>C#, python, web</w:t>
+      </w:r>
+      <w:r>
+        <w:rPr>
+          <w:rFonts w:hint="cs"/>
+          <w:rtl/>
+          <w:lang w:bidi="fa-IR"/>
+        </w:rPr>
+        <w:t xml:space="preserve">) : </w:t>
+      </w:r>
+      <w:r>
+        <w:rPr>
+          <w:rFonts w:hint="cs"/>
+          <w:color w:val="00B050"/>
+          <w:rtl/>
+          <w:lang w:bidi="fa-IR"/>
+        </w:rPr>
+        <w:t xml:space="preserve">کیارش </w:t>
+      </w:r>
+      <w:r>
+        <w:rPr>
+          <w:rFonts w:hint="cs"/>
+          <w:color w:val="00B050"/>
+          <w:rtl/>
+          <w:lang w:bidi="fa-IR"/>
+        </w:rPr>
+        <w:t>6</w:t>
+      </w:r>
+      <w:r>
+        <w:rPr>
+          <w:rFonts w:hint="cs"/>
+          <w:color w:val="00B050"/>
+          <w:rtl/>
+          <w:lang w:bidi="fa-IR"/>
+        </w:rPr>
+        <w:t>/10/1402</w:t>
+      </w:r>
+      <w:r>
+        <w:rPr>
+          <w:rFonts w:hint="cs"/>
+          <w:color w:val="00B050"/>
+          <w:rtl/>
+          <w:lang w:bidi="fa-IR"/>
+        </w:rPr>
+        <w:t xml:space="preserve"> و 7</w:t>
+      </w:r>
+      <w:r>
+        <w:rPr>
+          <w:rFonts w:hint="cs"/>
+          <w:color w:val="00B050"/>
+          <w:rtl/>
+          <w:lang w:bidi="fa-IR"/>
+        </w:rPr>
+        <w:t>/10/1402</w:t>
+      </w:r>
     </w:p>
     <w:p>
       <w:pPr>
         <w:pStyle w:val="Heading1"/>
         <w:bidi/>
         <w:rPr>
-          <w:rFonts w:hint="cs"/>
           <w:b/>
           <w:bCs/>
           <w:rtl/>
@@ -1564,7 +1625,6 @@
       <w:pPr>
         <w:bidi/>
         <w:rPr>
-          <w:rFonts w:hint="cs"/>
           <w:rtl/>
           <w:lang w:bidi="fa-IR"/>
         </w:rPr>
@@ -1627,6 +1687,7 @@
       <w:pPr>
         <w:bidi/>
         <w:rPr>
+          <w:rFonts w:hint="cs"/>
           <w:rtl/>
           <w:lang w:bidi="fa-IR"/>
         </w:rPr>
@@ -1639,6 +1700,25 @@
         </w:rPr>
         <w:t>توضیحات مقدماتی پیرامون پروژه توسط استاد اسلامی زاد</w:t>
       </w:r>
+    </w:p>
+    <w:p>
+      <w:pPr>
+        <w:bidi/>
+        <w:rPr>
+          <w:rFonts w:hint="cs"/>
+          <w:rtl/>
+          <w:lang w:bidi="fa-IR"/>
+        </w:rPr>
+      </w:pPr>
+    </w:p>
+    <w:p>
+      <w:pPr>
+        <w:bidi/>
+        <w:rPr>
+          <w:rtl/>
+          <w:lang w:bidi="fa-IR"/>
+        </w:rPr>
+      </w:pPr>
     </w:p>
     <w:sectPr>
       <w:headerReference w:type="default" r:id="rId9"/>
@@ -2802,7 +2882,9 @@
   <w:rsids>
     <w:rsidRoot w:val="0044084A"/>
     <w:rsid w:val="0044084A"/>
+    <w:rsid w:val="006C2738"/>
     <w:rsid w:val="00AC537F"/>
+    <w:rsid w:val="00DE6F40"/>
   </w:rsids>
   <m:mathPr>
     <m:mathFont m:val="Cambria Math"/>

</xml_diff>